<commit_message>
Schermata download + diario
</commit_message>
<xml_diff>
--- a/4_Diari/2023-02-10_Diario_MongaCurialeRatti.docx
+++ b/4_Diari/2023-02-10_Diario_MongaCurialeRatti.docx
@@ -189,6 +189,173 @@
                 <w:rFonts w:ascii="Arial" w:hAnsi="Arial" w:cs="Arial"/>
               </w:rPr>
             </w:pPr>
+            <w:r>
+              <w:rPr>
+                <w:rFonts w:ascii="Arial" w:hAnsi="Arial" w:cs="Arial"/>
+              </w:rPr>
+              <w:t>Continuata la GUI</w:t>
+            </w:r>
+          </w:p>
+          <w:p>
+            <w:pPr>
+              <w:rPr>
+                <w:rFonts w:ascii="Arial" w:hAnsi="Arial" w:cs="Arial"/>
+              </w:rPr>
+            </w:pPr>
+            <w:r>
+              <w:rPr>
+                <w:rFonts w:ascii="Arial" w:hAnsi="Arial" w:cs="Arial"/>
+              </w:rPr>
+              <w:t>--</w:t>
+            </w:r>
+          </w:p>
+          <w:p>
+            <w:pPr>
+              <w:rPr>
+                <w:rFonts w:ascii="Arial" w:hAnsi="Arial" w:cs="Arial"/>
+              </w:rPr>
+            </w:pPr>
+            <w:hyperlink r:id="rId8" w:history="1">
+              <w:r>
+                <w:rPr>
+                  <w:rStyle w:val="Collegamentoipertestuale"/>
+                  <w:rFonts w:ascii="Arial" w:hAnsi="Arial" w:cs="Arial"/>
+                </w:rPr>
+                <w:t>https://stackoverflow.com/questions/56609278/how-to-open-new-window-on-button-press-event-in-kivy</w:t>
+              </w:r>
+            </w:hyperlink>
+          </w:p>
+          <w:p>
+            <w:pPr>
+              <w:rPr>
+                <w:rFonts w:ascii="Arial" w:hAnsi="Arial" w:cs="Arial"/>
+              </w:rPr>
+            </w:pPr>
+            <w:r>
+              <w:rPr>
+                <w:rFonts w:ascii="Arial" w:hAnsi="Arial" w:cs="Arial"/>
+              </w:rPr>
+              <w:t>Provato questo metodo per aprire una nuova Window con le opzioni per il download.</w:t>
+            </w:r>
+          </w:p>
+          <w:p>
+            <w:pPr>
+              <w:rPr>
+                <w:rFonts w:ascii="Arial" w:hAnsi="Arial" w:cs="Arial"/>
+              </w:rPr>
+            </w:pPr>
+            <w:r>
+              <w:rPr>
+                <w:rFonts w:ascii="Arial" w:hAnsi="Arial" w:cs="Arial"/>
+              </w:rPr>
+              <w:t xml:space="preserve">Creati file download.py e </w:t>
+            </w:r>
+            <w:proofErr w:type="spellStart"/>
+            <w:proofErr w:type="gramStart"/>
+            <w:r>
+              <w:rPr>
+                <w:rFonts w:ascii="Arial" w:hAnsi="Arial" w:cs="Arial"/>
+              </w:rPr>
+              <w:t>download.kv</w:t>
+            </w:r>
+            <w:proofErr w:type="spellEnd"/>
+            <w:proofErr w:type="gramEnd"/>
+          </w:p>
+          <w:p>
+            <w:pPr>
+              <w:rPr>
+                <w:rFonts w:ascii="Arial" w:hAnsi="Arial" w:cs="Arial"/>
+              </w:rPr>
+            </w:pPr>
+            <w:r>
+              <w:rPr>
+                <w:rFonts w:ascii="Arial" w:hAnsi="Arial" w:cs="Arial"/>
+              </w:rPr>
+              <w:t>Abbandonata soluzione ed eliminati i file creati.</w:t>
+            </w:r>
+          </w:p>
+          <w:p>
+            <w:pPr>
+              <w:rPr>
+                <w:rFonts w:ascii="Arial" w:hAnsi="Arial" w:cs="Arial"/>
+              </w:rPr>
+            </w:pPr>
+            <w:r>
+              <w:rPr>
+                <w:rFonts w:ascii="Arial" w:hAnsi="Arial" w:cs="Arial"/>
+              </w:rPr>
+              <w:t>--</w:t>
+            </w:r>
+          </w:p>
+          <w:p>
+            <w:pPr>
+              <w:rPr>
+                <w:rFonts w:ascii="Arial" w:hAnsi="Arial" w:cs="Arial"/>
+              </w:rPr>
+            </w:pPr>
+            <w:hyperlink r:id="rId9" w:history="1">
+              <w:r>
+                <w:rPr>
+                  <w:rStyle w:val="Collegamentoipertestuale"/>
+                  <w:rFonts w:ascii="Arial" w:hAnsi="Arial" w:cs="Arial"/>
+                </w:rPr>
+                <w:t>https://kivy.org/doc/stable/api-kivy.uix.screenmanager.html</w:t>
+              </w:r>
+            </w:hyperlink>
+          </w:p>
+          <w:p>
+            <w:pPr>
+              <w:rPr>
+                <w:rFonts w:ascii="Arial" w:hAnsi="Arial" w:cs="Arial"/>
+              </w:rPr>
+            </w:pPr>
+            <w:r>
+              <w:rPr>
+                <w:rFonts w:ascii="Arial" w:hAnsi="Arial" w:cs="Arial"/>
+              </w:rPr>
+              <w:t xml:space="preserve">Seguita la documentazione ufficiale di </w:t>
+            </w:r>
+            <w:proofErr w:type="spellStart"/>
+            <w:r>
+              <w:rPr>
+                <w:rFonts w:ascii="Arial" w:hAnsi="Arial" w:cs="Arial"/>
+              </w:rPr>
+              <w:t>kivy</w:t>
+            </w:r>
+            <w:proofErr w:type="spellEnd"/>
+            <w:r>
+              <w:rPr>
+                <w:rFonts w:ascii="Arial" w:hAnsi="Arial" w:cs="Arial"/>
+              </w:rPr>
+              <w:t xml:space="preserve"> per creare due Screen, uno per la GUI principale e l’altro per le opzioni di download</w:t>
+            </w:r>
+            <w:r>
+              <w:rPr>
+                <w:rFonts w:ascii="Arial" w:hAnsi="Arial" w:cs="Arial"/>
+              </w:rPr>
+              <w:t>.</w:t>
+            </w:r>
+          </w:p>
+          <w:p>
+            <w:pPr>
+              <w:rPr>
+                <w:rFonts w:ascii="Arial" w:hAnsi="Arial" w:cs="Arial"/>
+              </w:rPr>
+            </w:pPr>
+            <w:r>
+              <w:rPr>
+                <w:rFonts w:ascii="Arial" w:hAnsi="Arial" w:cs="Arial"/>
+              </w:rPr>
+              <w:t>Metodo funzionante, cliccando i due pulsanti si può viaggiare tra le schermate</w:t>
+            </w:r>
+            <w:bookmarkStart w:id="3" w:name="_GoBack"/>
+            <w:bookmarkEnd w:id="3"/>
+            <w:r>
+              <w:rPr>
+                <w:rFonts w:ascii="Arial" w:hAnsi="Arial" w:cs="Arial"/>
+              </w:rPr>
+              <w:t xml:space="preserve"> </w:t>
+            </w:r>
           </w:p>
         </w:tc>
       </w:tr>
@@ -250,6 +417,88 @@
                 <w:rFonts w:ascii="Arial" w:hAnsi="Arial" w:cs="Arial"/>
               </w:rPr>
             </w:pPr>
+            <w:r>
+              <w:rPr>
+                <w:rFonts w:ascii="Arial" w:hAnsi="Arial" w:cs="Arial"/>
+              </w:rPr>
+              <w:t xml:space="preserve">Metodo preso da </w:t>
+            </w:r>
+            <w:proofErr w:type="spellStart"/>
+            <w:r>
+              <w:rPr>
+                <w:rFonts w:ascii="Arial" w:hAnsi="Arial" w:cs="Arial"/>
+              </w:rPr>
+              <w:t>stackoverfow</w:t>
+            </w:r>
+            <w:proofErr w:type="spellEnd"/>
+            <w:r>
+              <w:rPr>
+                <w:rFonts w:ascii="Arial" w:hAnsi="Arial" w:cs="Arial"/>
+              </w:rPr>
+              <w:t xml:space="preserve"> per la Window del download non funzionante, POPEN non funziona e non si collega al file download.py dal file main.py. Abbandonata questa soluzione.</w:t>
+            </w:r>
+          </w:p>
+          <w:p>
+            <w:pPr>
+              <w:rPr>
+                <w:rFonts w:ascii="Arial" w:hAnsi="Arial" w:cs="Arial"/>
+              </w:rPr>
+            </w:pPr>
+          </w:p>
+          <w:p>
+            <w:pPr>
+              <w:rPr>
+                <w:rFonts w:ascii="Arial" w:hAnsi="Arial" w:cs="Arial"/>
+              </w:rPr>
+            </w:pPr>
+            <w:r>
+              <w:rPr>
+                <w:rFonts w:ascii="Arial" w:hAnsi="Arial" w:cs="Arial"/>
+              </w:rPr>
+              <w:t>Secondo metodo preso dalla documentazione ufficiale funziona parzialmente, entrambe le classi (</w:t>
+            </w:r>
+            <w:proofErr w:type="spellStart"/>
+            <w:r>
+              <w:rPr>
+                <w:rFonts w:ascii="Arial" w:hAnsi="Arial" w:cs="Arial"/>
+              </w:rPr>
+              <w:t>WordCloudGUI</w:t>
+            </w:r>
+            <w:proofErr w:type="spellEnd"/>
+            <w:r>
+              <w:rPr>
+                <w:rFonts w:ascii="Arial" w:hAnsi="Arial" w:cs="Arial"/>
+              </w:rPr>
+              <w:t xml:space="preserve"> e </w:t>
+            </w:r>
+            <w:proofErr w:type="spellStart"/>
+            <w:r>
+              <w:rPr>
+                <w:rFonts w:ascii="Arial" w:hAnsi="Arial" w:cs="Arial"/>
+              </w:rPr>
+              <w:t>DownloadScreen</w:t>
+            </w:r>
+            <w:proofErr w:type="spellEnd"/>
+            <w:r>
+              <w:rPr>
+                <w:rFonts w:ascii="Arial" w:hAnsi="Arial" w:cs="Arial"/>
+              </w:rPr>
+              <w:t>) devono ricevere come parametro “Screen”, questo modifica la GUI principale e la mostra in modo errato. Per risolvere è servito solo mettere due argomenti “</w:t>
+            </w:r>
+            <w:proofErr w:type="spellStart"/>
+            <w:r>
+              <w:rPr>
+                <w:rFonts w:ascii="Arial" w:hAnsi="Arial" w:cs="Arial"/>
+              </w:rPr>
+              <w:t>BoxLayout</w:t>
+            </w:r>
+            <w:proofErr w:type="spellEnd"/>
+            <w:r>
+              <w:rPr>
+                <w:rFonts w:ascii="Arial" w:hAnsi="Arial" w:cs="Arial"/>
+              </w:rPr>
+              <w:t>, Screen”</w:t>
+            </w:r>
           </w:p>
         </w:tc>
       </w:tr>
@@ -354,8 +603,6 @@
                 <w:rFonts w:ascii="Arial" w:hAnsi="Arial" w:cs="Arial"/>
               </w:rPr>
             </w:pPr>
-            <w:bookmarkStart w:id="3" w:name="_GoBack"/>
-            <w:bookmarkEnd w:id="3"/>
           </w:p>
         </w:tc>
       </w:tr>
@@ -368,8 +615,8 @@
       </w:pPr>
     </w:p>
     <w:sectPr>
-      <w:headerReference w:type="default" r:id="rId8"/>
-      <w:footerReference w:type="default" r:id="rId9"/>
+      <w:headerReference w:type="default" r:id="rId10"/>
+      <w:footerReference w:type="default" r:id="rId11"/>
       <w:pgSz w:w="11906" w:h="16838"/>
       <w:pgMar w:top="1135" w:right="1134" w:bottom="993" w:left="1134" w:header="708" w:footer="314" w:gutter="0"/>
       <w:cols w:space="708"/>
@@ -4042,7 +4289,7 @@
 </file>
 
 <file path=customXml/itemProps1.xml><?xml version="1.0" encoding="utf-8"?>
-<ds:datastoreItem xmlns:ds="http://schemas.openxmlformats.org/officeDocument/2006/customXml" ds:itemID="{DB114B26-0250-47A0-A1DB-B666A0208D7C}">
+<ds:datastoreItem xmlns:ds="http://schemas.openxmlformats.org/officeDocument/2006/customXml" ds:itemID="{C88A27AF-9F09-4C31-9478-EBD353538F0C}">
   <ds:schemaRefs>
     <ds:schemaRef ds:uri="http://schemas.openxmlformats.org/officeDocument/2006/bibliography"/>
   </ds:schemaRefs>

</xml_diff>

<commit_message>
Path e immagine + Diario
</commit_message>
<xml_diff>
--- a/4_Diari/2023-02-10_Diario_MongaCurialeRatti.docx
+++ b/4_Diari/2023-02-10_Diario_MongaCurialeRatti.docx
@@ -348,13 +348,73 @@
               </w:rPr>
               <w:t>Metodo funzionante, cliccando i due pulsanti si può viaggiare tra le schermate</w:t>
             </w:r>
-            <w:bookmarkStart w:id="3" w:name="_GoBack"/>
-            <w:bookmarkEnd w:id="3"/>
+          </w:p>
+          <w:p>
+            <w:pPr>
+              <w:rPr>
+                <w:rFonts w:ascii="Arial" w:hAnsi="Arial" w:cs="Arial"/>
+              </w:rPr>
+            </w:pPr>
             <w:r>
               <w:rPr>
                 <w:rFonts w:ascii="Arial" w:hAnsi="Arial" w:cs="Arial"/>
               </w:rPr>
-              <w:t xml:space="preserve"> </w:t>
+              <w:t>--</w:t>
+            </w:r>
+          </w:p>
+          <w:p>
+            <w:pPr>
+              <w:rPr>
+                <w:rFonts w:ascii="Arial" w:hAnsi="Arial" w:cs="Arial"/>
+              </w:rPr>
+            </w:pPr>
+            <w:r>
+              <w:rPr>
+                <w:rFonts w:ascii="Arial" w:hAnsi="Arial" w:cs="Arial"/>
+              </w:rPr>
+              <w:t xml:space="preserve">Creati file curialetest.py e </w:t>
+            </w:r>
+            <w:proofErr w:type="spellStart"/>
+            <w:proofErr w:type="gramStart"/>
+            <w:r>
+              <w:rPr>
+                <w:rFonts w:ascii="Arial" w:hAnsi="Arial" w:cs="Arial"/>
+              </w:rPr>
+              <w:t>curiale.kv</w:t>
+            </w:r>
+            <w:proofErr w:type="spellEnd"/>
+            <w:proofErr w:type="gramEnd"/>
+            <w:r>
+              <w:rPr>
+                <w:rFonts w:ascii="Arial" w:hAnsi="Arial" w:cs="Arial"/>
+              </w:rPr>
+              <w:t xml:space="preserve"> per contenere i test </w:t>
+            </w:r>
+          </w:p>
+          <w:p>
+            <w:pPr>
+              <w:rPr>
+                <w:rFonts w:ascii="Arial" w:hAnsi="Arial" w:cs="Arial"/>
+              </w:rPr>
+            </w:pPr>
+            <w:r>
+              <w:rPr>
+                <w:rFonts w:ascii="Arial" w:hAnsi="Arial" w:cs="Arial"/>
+              </w:rPr>
+              <w:t>Realizzato metodo per caricare e mostrare un’immagine data una path tramite un text input</w:t>
+            </w:r>
+          </w:p>
+          <w:p>
+            <w:pPr>
+              <w:rPr>
+                <w:rFonts w:ascii="Arial" w:hAnsi="Arial" w:cs="Arial"/>
+              </w:rPr>
+            </w:pPr>
+            <w:r>
+              <w:rPr>
+                <w:rFonts w:ascii="Arial" w:hAnsi="Arial" w:cs="Arial"/>
+              </w:rPr>
+              <w:t>Inserito il metodo funzionante dal file di test al file definitivo</w:t>
             </w:r>
           </w:p>
         </w:tc>
@@ -499,6 +559,41 @@
               </w:rPr>
               <w:t>, Screen”</w:t>
             </w:r>
+          </w:p>
+          <w:p>
+            <w:pPr>
+              <w:rPr>
+                <w:rFonts w:ascii="Arial" w:hAnsi="Arial" w:cs="Arial"/>
+              </w:rPr>
+            </w:pPr>
+          </w:p>
+          <w:p>
+            <w:pPr>
+              <w:rPr>
+                <w:rFonts w:ascii="Arial" w:hAnsi="Arial" w:cs="Arial"/>
+              </w:rPr>
+            </w:pPr>
+            <w:r>
+              <w:rPr>
+                <w:rFonts w:ascii="Arial" w:hAnsi="Arial" w:cs="Arial"/>
+              </w:rPr>
+              <w:t>Sul computer di Monga, una volta implementato il codice sviluppato da Curiale per la visualizzazione dell’immagine, generava un errore della path, il percorso assoluto funziona mentre il percorso relativo no.</w:t>
+            </w:r>
+          </w:p>
+          <w:p>
+            <w:pPr>
+              <w:rPr>
+                <w:rFonts w:ascii="Arial" w:hAnsi="Arial" w:cs="Arial"/>
+              </w:rPr>
+            </w:pPr>
+            <w:r>
+              <w:rPr>
+                <w:rFonts w:ascii="Arial" w:hAnsi="Arial" w:cs="Arial"/>
+              </w:rPr>
+              <w:t>Questo perché il programma veniva avviato dalla cartella utente e non dalla cartella di progetto, una volta sistemato questo il tutto funziona.</w:t>
+            </w:r>
+            <w:bookmarkStart w:id="3" w:name="_GoBack"/>
+            <w:bookmarkEnd w:id="3"/>
           </w:p>
         </w:tc>
       </w:tr>
@@ -4289,7 +4384,7 @@
 </file>
 
 <file path=customXml/itemProps1.xml><?xml version="1.0" encoding="utf-8"?>
-<ds:datastoreItem xmlns:ds="http://schemas.openxmlformats.org/officeDocument/2006/customXml" ds:itemID="{C88A27AF-9F09-4C31-9478-EBD353538F0C}">
+<ds:datastoreItem xmlns:ds="http://schemas.openxmlformats.org/officeDocument/2006/customXml" ds:itemID="{1F3C52D1-6FC9-434C-9D63-AEF871FC4A7D}">
   <ds:schemaRefs>
     <ds:schemaRef ds:uri="http://schemas.openxmlformats.org/officeDocument/2006/bibliography"/>
   </ds:schemaRefs>

</xml_diff>

<commit_message>
GUI migliorata + Font + Diario
</commit_message>
<xml_diff>
--- a/4_Diari/2023-02-10_Diario_MongaCurialeRatti.docx
+++ b/4_Diari/2023-02-10_Diario_MongaCurialeRatti.docx
@@ -451,6 +451,59 @@
               <w:t xml:space="preserve"> per selezione font + selezione font esterni</w:t>
             </w:r>
           </w:p>
+          <w:p>
+            <w:pPr>
+              <w:rPr>
+                <w:rFonts w:ascii="Arial" w:hAnsi="Arial" w:cs="Arial"/>
+              </w:rPr>
+            </w:pPr>
+            <w:r>
+              <w:rPr>
+                <w:rFonts w:ascii="Arial" w:hAnsi="Arial" w:cs="Arial"/>
+              </w:rPr>
+              <w:t>Inserito codice nel file principale e fatto in modo che quando si seleziona un font viene modificata una scritta per verificarne il funzionamento</w:t>
+            </w:r>
+          </w:p>
+          <w:p>
+            <w:pPr>
+              <w:rPr>
+                <w:rFonts w:ascii="Arial" w:hAnsi="Arial" w:cs="Arial"/>
+              </w:rPr>
+            </w:pPr>
+            <w:r>
+              <w:rPr>
+                <w:rFonts w:ascii="Arial" w:hAnsi="Arial" w:cs="Arial"/>
+              </w:rPr>
+              <w:t>--</w:t>
+            </w:r>
+          </w:p>
+          <w:p>
+            <w:pPr>
+              <w:rPr>
+                <w:rFonts w:ascii="Arial" w:hAnsi="Arial" w:cs="Arial"/>
+              </w:rPr>
+            </w:pPr>
+            <w:r>
+              <w:rPr>
+                <w:rFonts w:ascii="Arial" w:hAnsi="Arial" w:cs="Arial"/>
+              </w:rPr>
+              <w:t xml:space="preserve">Lavorato sulla </w:t>
+            </w:r>
+            <w:r>
+              <w:rPr>
+                <w:rFonts w:ascii="Arial" w:hAnsi="Arial" w:cs="Arial"/>
+              </w:rPr>
+              <w:t>GUI</w:t>
+            </w:r>
+            <w:r>
+              <w:rPr>
+                <w:rFonts w:ascii="Arial" w:hAnsi="Arial" w:cs="Arial"/>
+              </w:rPr>
+              <w:t>, resa un po’ più presentabile</w:t>
+            </w:r>
+            <w:bookmarkStart w:id="3" w:name="_GoBack"/>
+            <w:bookmarkEnd w:id="3"/>
+          </w:p>
         </w:tc>
       </w:tr>
       <w:bookmarkEnd w:id="0"/>
@@ -633,8 +686,6 @@
                 <w:rFonts w:ascii="Arial" w:hAnsi="Arial" w:cs="Arial"/>
               </w:rPr>
             </w:pPr>
-            <w:bookmarkStart w:id="3" w:name="_GoBack"/>
-            <w:bookmarkEnd w:id="3"/>
           </w:p>
         </w:tc>
       </w:tr>
@@ -4425,7 +4476,7 @@
 </file>
 
 <file path=customXml/itemProps1.xml><?xml version="1.0" encoding="utf-8"?>
-<ds:datastoreItem xmlns:ds="http://schemas.openxmlformats.org/officeDocument/2006/customXml" ds:itemID="{43A2C469-6C2F-42B4-A437-DB0735623ACE}">
+<ds:datastoreItem xmlns:ds="http://schemas.openxmlformats.org/officeDocument/2006/customXml" ds:itemID="{968E4325-B360-4F2F-A800-727D50D9E093}">
   <ds:schemaRefs>
     <ds:schemaRef ds:uri="http://schemas.openxmlformats.org/officeDocument/2006/bibliography"/>
   </ds:schemaRefs>

</xml_diff>